<commit_message>
MOD5 Developer Tools and Testing
Module 05 Activity - Testing Screen Display Sizes
Dawn Scott
</commit_message>
<xml_diff>
--- a/MOD2/Documents2/DScott_MOD2_Project_20191013.docx
+++ b/MOD2/Documents2/DScott_MOD2_Project_20191013.docx
@@ -11,8 +11,6 @@
           <w:szCs w:val="24"/>
         </w:rPr>
       </w:pPr>
-      <w:bookmarkStart w:id="0" w:name="_GoBack"/>
-      <w:bookmarkEnd w:id="0"/>
     </w:p>
     <w:p>
       <w:pPr>
@@ -48,6 +46,213 @@
           <w:sz w:val="24"/>
           <w:szCs w:val="24"/>
         </w:rPr>
+        <w:t>4</w:t>
+      </w:r>
+      <w:r>
+        <w:rPr>
+          <w:rFonts w:ascii="Times New Roman" w:hAnsi="Times New Roman" w:cs="Times New Roman"/>
+          <w:sz w:val="24"/>
+          <w:szCs w:val="24"/>
+        </w:rPr>
+        <w:t xml:space="preserve">: </w:t>
+      </w:r>
+      <w:r>
+        <w:rPr>
+          <w:rFonts w:ascii="Times New Roman" w:hAnsi="Times New Roman" w:cs="Times New Roman"/>
+          <w:sz w:val="24"/>
+          <w:szCs w:val="24"/>
+        </w:rPr>
+        <w:t>Project</w:t>
+      </w:r>
+      <w:r>
+        <w:rPr>
+          <w:rFonts w:ascii="Times New Roman" w:hAnsi="Times New Roman" w:cs="Times New Roman"/>
+          <w:sz w:val="24"/>
+          <w:szCs w:val="24"/>
+        </w:rPr>
+        <w:t>: Adding Navigation</w:t>
+      </w:r>
+    </w:p>
+    <w:p>
+      <w:pPr>
+        <w:spacing w:after="0" w:line="480" w:lineRule="auto"/>
+        <w:jc w:val="center"/>
+        <w:rPr>
+          <w:rFonts w:ascii="Times New Roman" w:hAnsi="Times New Roman" w:cs="Times New Roman"/>
+          <w:sz w:val="24"/>
+          <w:szCs w:val="24"/>
+        </w:rPr>
+      </w:pPr>
+      <w:r>
+        <w:rPr>
+          <w:rFonts w:ascii="Times New Roman" w:hAnsi="Times New Roman" w:cs="Times New Roman"/>
+          <w:sz w:val="24"/>
+          <w:szCs w:val="24"/>
+        </w:rPr>
+        <w:t>Dawn Scott</w:t>
+      </w:r>
+    </w:p>
+    <w:p>
+      <w:pPr>
+        <w:spacing w:after="0" w:line="480" w:lineRule="auto"/>
+        <w:jc w:val="center"/>
+        <w:rPr>
+          <w:rFonts w:ascii="Times New Roman" w:hAnsi="Times New Roman" w:cs="Times New Roman"/>
+          <w:sz w:val="24"/>
+          <w:szCs w:val="24"/>
+        </w:rPr>
+      </w:pPr>
+      <w:r>
+        <w:rPr>
+          <w:rFonts w:ascii="Times New Roman" w:hAnsi="Times New Roman" w:cs="Times New Roman"/>
+          <w:sz w:val="24"/>
+          <w:szCs w:val="24"/>
+        </w:rPr>
+        <w:t>Rasmussen College</w:t>
+      </w:r>
+    </w:p>
+    <w:p>
+      <w:pPr>
+        <w:spacing w:after="0" w:line="480" w:lineRule="auto"/>
+        <w:jc w:val="center"/>
+        <w:rPr>
+          <w:rFonts w:ascii="Times New Roman" w:hAnsi="Times New Roman" w:cs="Times New Roman"/>
+          <w:sz w:val="24"/>
+          <w:szCs w:val="24"/>
+        </w:rPr>
+      </w:pPr>
+    </w:p>
+    <w:p>
+      <w:pPr>
+        <w:spacing w:after="0" w:line="480" w:lineRule="auto"/>
+        <w:jc w:val="center"/>
+        <w:rPr>
+          <w:rFonts w:ascii="Times New Roman" w:hAnsi="Times New Roman" w:cs="Times New Roman"/>
+          <w:sz w:val="24"/>
+          <w:szCs w:val="24"/>
+        </w:rPr>
+      </w:pPr>
+    </w:p>
+    <w:p>
+      <w:pPr>
+        <w:spacing w:after="0" w:line="480" w:lineRule="auto"/>
+        <w:jc w:val="center"/>
+        <w:rPr>
+          <w:rFonts w:ascii="Times New Roman" w:hAnsi="Times New Roman" w:cs="Times New Roman"/>
+          <w:sz w:val="24"/>
+          <w:szCs w:val="24"/>
+        </w:rPr>
+      </w:pPr>
+    </w:p>
+    <w:p>
+      <w:pPr>
+        <w:spacing w:after="0" w:line="480" w:lineRule="auto"/>
+        <w:jc w:val="center"/>
+        <w:rPr>
+          <w:rFonts w:ascii="Times New Roman" w:hAnsi="Times New Roman" w:cs="Times New Roman"/>
+          <w:sz w:val="24"/>
+          <w:szCs w:val="24"/>
+        </w:rPr>
+      </w:pPr>
+    </w:p>
+    <w:p>
+      <w:pPr>
+        <w:spacing w:after="0" w:line="480" w:lineRule="auto"/>
+        <w:jc w:val="center"/>
+        <w:rPr>
+          <w:rFonts w:ascii="Times New Roman" w:hAnsi="Times New Roman" w:cs="Times New Roman"/>
+          <w:sz w:val="24"/>
+          <w:szCs w:val="24"/>
+        </w:rPr>
+      </w:pPr>
+    </w:p>
+    <w:p>
+      <w:pPr>
+        <w:spacing w:after="0" w:line="480" w:lineRule="auto"/>
+        <w:jc w:val="center"/>
+        <w:rPr>
+          <w:rFonts w:ascii="Times New Roman" w:hAnsi="Times New Roman" w:cs="Times New Roman"/>
+          <w:sz w:val="24"/>
+          <w:szCs w:val="24"/>
+        </w:rPr>
+      </w:pPr>
+    </w:p>
+    <w:p>
+      <w:pPr>
+        <w:spacing w:after="0" w:line="480" w:lineRule="auto"/>
+        <w:jc w:val="center"/>
+        <w:rPr>
+          <w:rFonts w:ascii="Times New Roman" w:hAnsi="Times New Roman" w:cs="Times New Roman"/>
+          <w:sz w:val="24"/>
+          <w:szCs w:val="24"/>
+        </w:rPr>
+      </w:pPr>
+    </w:p>
+    <w:p>
+      <w:pPr>
+        <w:spacing w:after="0" w:line="480" w:lineRule="auto"/>
+        <w:jc w:val="center"/>
+        <w:rPr>
+          <w:rFonts w:ascii="Times New Roman" w:hAnsi="Times New Roman" w:cs="Times New Roman"/>
+          <w:sz w:val="24"/>
+          <w:szCs w:val="24"/>
+        </w:rPr>
+      </w:pPr>
+    </w:p>
+    <w:p>
+      <w:pPr>
+        <w:spacing w:after="0" w:line="480" w:lineRule="auto"/>
+        <w:jc w:val="center"/>
+        <w:rPr>
+          <w:rFonts w:ascii="Times New Roman" w:hAnsi="Times New Roman" w:cs="Times New Roman"/>
+          <w:sz w:val="24"/>
+          <w:szCs w:val="24"/>
+        </w:rPr>
+      </w:pPr>
+    </w:p>
+    <w:p>
+      <w:pPr>
+        <w:spacing w:after="0" w:line="480" w:lineRule="auto"/>
+        <w:jc w:val="center"/>
+        <w:rPr>
+          <w:rFonts w:ascii="Times New Roman" w:hAnsi="Times New Roman" w:cs="Times New Roman"/>
+          <w:sz w:val="24"/>
+          <w:szCs w:val="24"/>
+        </w:rPr>
+      </w:pPr>
+      <w:r>
+        <w:rPr>
+          <w:rFonts w:ascii="Times New Roman" w:hAnsi="Times New Roman" w:cs="Times New Roman"/>
+          <w:sz w:val="24"/>
+          <w:szCs w:val="24"/>
+        </w:rPr>
+        <w:t>Author Note</w:t>
+      </w:r>
+    </w:p>
+    <w:p>
+      <w:pPr>
+        <w:spacing w:after="0" w:line="480" w:lineRule="auto"/>
+        <w:rPr>
+          <w:rFonts w:ascii="Times New Roman" w:hAnsi="Times New Roman" w:cs="Times New Roman"/>
+          <w:sz w:val="24"/>
+          <w:szCs w:val="24"/>
+        </w:rPr>
+      </w:pPr>
+      <w:r>
+        <w:rPr>
+          <w:rFonts w:ascii="Times New Roman" w:hAnsi="Times New Roman" w:cs="Times New Roman"/>
+          <w:sz w:val="24"/>
+          <w:szCs w:val="24"/>
+        </w:rPr>
+        <w:tab/>
+        <w:t xml:space="preserve">This paper is being submitted on October </w:t>
+      </w:r>
+      <w:r>
+        <w:rPr>
+          <w:rFonts w:ascii="Times New Roman" w:hAnsi="Times New Roman" w:cs="Times New Roman"/>
+          <w:sz w:val="24"/>
+          <w:szCs w:val="24"/>
+        </w:rPr>
         <w:t>2</w:t>
       </w:r>
       <w:r>
@@ -56,190 +261,7 @@
           <w:sz w:val="24"/>
           <w:szCs w:val="24"/>
         </w:rPr>
-        <w:t xml:space="preserve">: </w:t>
-      </w:r>
-      <w:r>
-        <w:rPr>
-          <w:rFonts w:ascii="Times New Roman" w:hAnsi="Times New Roman" w:cs="Times New Roman"/>
-          <w:sz w:val="24"/>
-          <w:szCs w:val="24"/>
-        </w:rPr>
-        <w:t>Project</w:t>
-      </w:r>
-    </w:p>
-    <w:p>
-      <w:pPr>
-        <w:spacing w:after="0" w:line="480" w:lineRule="auto"/>
-        <w:jc w:val="center"/>
-        <w:rPr>
-          <w:rFonts w:ascii="Times New Roman" w:hAnsi="Times New Roman" w:cs="Times New Roman"/>
-          <w:sz w:val="24"/>
-          <w:szCs w:val="24"/>
-        </w:rPr>
-      </w:pPr>
-      <w:r>
-        <w:rPr>
-          <w:rFonts w:ascii="Times New Roman" w:hAnsi="Times New Roman" w:cs="Times New Roman"/>
-          <w:sz w:val="24"/>
-          <w:szCs w:val="24"/>
-        </w:rPr>
-        <w:t>Dawn Scott</w:t>
-      </w:r>
-    </w:p>
-    <w:p>
-      <w:pPr>
-        <w:spacing w:after="0" w:line="480" w:lineRule="auto"/>
-        <w:jc w:val="center"/>
-        <w:rPr>
-          <w:rFonts w:ascii="Times New Roman" w:hAnsi="Times New Roman" w:cs="Times New Roman"/>
-          <w:sz w:val="24"/>
-          <w:szCs w:val="24"/>
-        </w:rPr>
-      </w:pPr>
-      <w:r>
-        <w:rPr>
-          <w:rFonts w:ascii="Times New Roman" w:hAnsi="Times New Roman" w:cs="Times New Roman"/>
-          <w:sz w:val="24"/>
-          <w:szCs w:val="24"/>
-        </w:rPr>
-        <w:t>Rasmussen College</w:t>
-      </w:r>
-    </w:p>
-    <w:p>
-      <w:pPr>
-        <w:spacing w:after="0" w:line="480" w:lineRule="auto"/>
-        <w:jc w:val="center"/>
-        <w:rPr>
-          <w:rFonts w:ascii="Times New Roman" w:hAnsi="Times New Roman" w:cs="Times New Roman"/>
-          <w:sz w:val="24"/>
-          <w:szCs w:val="24"/>
-        </w:rPr>
-      </w:pPr>
-    </w:p>
-    <w:p>
-      <w:pPr>
-        <w:spacing w:after="0" w:line="480" w:lineRule="auto"/>
-        <w:jc w:val="center"/>
-        <w:rPr>
-          <w:rFonts w:ascii="Times New Roman" w:hAnsi="Times New Roman" w:cs="Times New Roman"/>
-          <w:sz w:val="24"/>
-          <w:szCs w:val="24"/>
-        </w:rPr>
-      </w:pPr>
-    </w:p>
-    <w:p>
-      <w:pPr>
-        <w:spacing w:after="0" w:line="480" w:lineRule="auto"/>
-        <w:jc w:val="center"/>
-        <w:rPr>
-          <w:rFonts w:ascii="Times New Roman" w:hAnsi="Times New Roman" w:cs="Times New Roman"/>
-          <w:sz w:val="24"/>
-          <w:szCs w:val="24"/>
-        </w:rPr>
-      </w:pPr>
-    </w:p>
-    <w:p>
-      <w:pPr>
-        <w:spacing w:after="0" w:line="480" w:lineRule="auto"/>
-        <w:jc w:val="center"/>
-        <w:rPr>
-          <w:rFonts w:ascii="Times New Roman" w:hAnsi="Times New Roman" w:cs="Times New Roman"/>
-          <w:sz w:val="24"/>
-          <w:szCs w:val="24"/>
-        </w:rPr>
-      </w:pPr>
-    </w:p>
-    <w:p>
-      <w:pPr>
-        <w:spacing w:after="0" w:line="480" w:lineRule="auto"/>
-        <w:jc w:val="center"/>
-        <w:rPr>
-          <w:rFonts w:ascii="Times New Roman" w:hAnsi="Times New Roman" w:cs="Times New Roman"/>
-          <w:sz w:val="24"/>
-          <w:szCs w:val="24"/>
-        </w:rPr>
-      </w:pPr>
-    </w:p>
-    <w:p>
-      <w:pPr>
-        <w:spacing w:after="0" w:line="480" w:lineRule="auto"/>
-        <w:jc w:val="center"/>
-        <w:rPr>
-          <w:rFonts w:ascii="Times New Roman" w:hAnsi="Times New Roman" w:cs="Times New Roman"/>
-          <w:sz w:val="24"/>
-          <w:szCs w:val="24"/>
-        </w:rPr>
-      </w:pPr>
-    </w:p>
-    <w:p>
-      <w:pPr>
-        <w:spacing w:after="0" w:line="480" w:lineRule="auto"/>
-        <w:jc w:val="center"/>
-        <w:rPr>
-          <w:rFonts w:ascii="Times New Roman" w:hAnsi="Times New Roman" w:cs="Times New Roman"/>
-          <w:sz w:val="24"/>
-          <w:szCs w:val="24"/>
-        </w:rPr>
-      </w:pPr>
-    </w:p>
-    <w:p>
-      <w:pPr>
-        <w:spacing w:after="0" w:line="480" w:lineRule="auto"/>
-        <w:jc w:val="center"/>
-        <w:rPr>
-          <w:rFonts w:ascii="Times New Roman" w:hAnsi="Times New Roman" w:cs="Times New Roman"/>
-          <w:sz w:val="24"/>
-          <w:szCs w:val="24"/>
-        </w:rPr>
-      </w:pPr>
-    </w:p>
-    <w:p>
-      <w:pPr>
-        <w:spacing w:after="0" w:line="480" w:lineRule="auto"/>
-        <w:jc w:val="center"/>
-        <w:rPr>
-          <w:rFonts w:ascii="Times New Roman" w:hAnsi="Times New Roman" w:cs="Times New Roman"/>
-          <w:sz w:val="24"/>
-          <w:szCs w:val="24"/>
-        </w:rPr>
-      </w:pPr>
-    </w:p>
-    <w:p>
-      <w:pPr>
-        <w:spacing w:after="0" w:line="480" w:lineRule="auto"/>
-        <w:jc w:val="center"/>
-        <w:rPr>
-          <w:rFonts w:ascii="Times New Roman" w:hAnsi="Times New Roman" w:cs="Times New Roman"/>
-          <w:sz w:val="24"/>
-          <w:szCs w:val="24"/>
-        </w:rPr>
-      </w:pPr>
-      <w:r>
-        <w:rPr>
-          <w:rFonts w:ascii="Times New Roman" w:hAnsi="Times New Roman" w:cs="Times New Roman"/>
-          <w:sz w:val="24"/>
-          <w:szCs w:val="24"/>
-        </w:rPr>
-        <w:t>Author Note</w:t>
-      </w:r>
-    </w:p>
-    <w:p>
-      <w:pPr>
-        <w:spacing w:after="0" w:line="480" w:lineRule="auto"/>
-        <w:rPr>
-          <w:rFonts w:ascii="Times New Roman" w:hAnsi="Times New Roman" w:cs="Times New Roman"/>
-          <w:sz w:val="24"/>
-          <w:szCs w:val="24"/>
-        </w:rPr>
-      </w:pPr>
-      <w:r>
-        <w:rPr>
-          <w:rFonts w:ascii="Times New Roman" w:hAnsi="Times New Roman" w:cs="Times New Roman"/>
-          <w:sz w:val="24"/>
-          <w:szCs w:val="24"/>
-        </w:rPr>
-        <w:tab/>
-        <w:t>This paper is being submitted on October 13</w:t>
+        <w:t>8</w:t>
       </w:r>
       <w:r>
         <w:rPr>
@@ -293,7 +315,7 @@
           <w:sz w:val="24"/>
           <w:szCs w:val="24"/>
         </w:rPr>
-        <w:t>2</w:t>
+        <w:t>4</w:t>
       </w:r>
       <w:r>
         <w:rPr>
@@ -310,6 +332,14 @@
           <w:szCs w:val="24"/>
         </w:rPr>
         <w:t>Project</w:t>
+      </w:r>
+      <w:r>
+        <w:rPr>
+          <w:rFonts w:ascii="Times New Roman" w:hAnsi="Times New Roman" w:cs="Times New Roman"/>
+          <w:sz w:val="24"/>
+          <w:szCs w:val="24"/>
+        </w:rPr>
+        <w:t>: Adding Navigation</w:t>
       </w:r>
     </w:p>
     <w:p>
@@ -349,31 +379,49 @@
       <w:pPr>
         <w:spacing w:after="0" w:line="480" w:lineRule="auto"/>
         <w:contextualSpacing/>
-        <w:rPr>
-          <w:rFonts w:ascii="Times New Roman" w:hAnsi="Times New Roman" w:cs="Times New Roman"/>
-          <w:sz w:val="24"/>
-          <w:szCs w:val="24"/>
-        </w:rPr>
+      </w:pPr>
+      <w:r>
+        <w:t>Index.html</w:t>
+      </w:r>
+    </w:p>
+    <w:p>
+      <w:pPr>
+        <w:spacing w:after="0" w:line="480" w:lineRule="auto"/>
+        <w:contextualSpacing/>
       </w:pPr>
       <w:hyperlink r:id="rId8" w:history="1">
         <w:r>
           <w:rPr>
             <w:rStyle w:val="Hyperlink"/>
-            <w:rFonts w:ascii="Times New Roman" w:hAnsi="Times New Roman" w:cs="Times New Roman"/>
-            <w:sz w:val="24"/>
-            <w:szCs w:val="24"/>
-          </w:rPr>
-          <w:t>http://vmservername.centralus.cloudapp.azure.com/Project2/Index.html</w:t>
+          </w:rPr>
+          <w:t>http://fmwadvm.centralus.cloudapp.azure.com/MOD4/Project4/Index.html</w:t>
         </w:r>
       </w:hyperlink>
-      <w:r>
-        <w:rPr>
-          <w:rFonts w:ascii="Times New Roman" w:hAnsi="Times New Roman" w:cs="Times New Roman"/>
-          <w:sz w:val="24"/>
-          <w:szCs w:val="24"/>
-        </w:rPr>
-        <w:t xml:space="preserve"> </w:t>
-      </w:r>
+    </w:p>
+    <w:p>
+      <w:pPr>
+        <w:spacing w:after="0" w:line="480" w:lineRule="auto"/>
+        <w:contextualSpacing/>
+      </w:pPr>
+      <w:proofErr w:type="spellStart"/>
+      <w:r>
+        <w:t>Index.php</w:t>
+      </w:r>
+      <w:proofErr w:type="spellEnd"/>
+    </w:p>
+    <w:p>
+      <w:pPr>
+        <w:spacing w:after="0" w:line="480" w:lineRule="auto"/>
+        <w:contextualSpacing/>
+      </w:pPr>
+      <w:hyperlink r:id="rId9" w:history="1">
+        <w:r>
+          <w:rPr>
+            <w:rStyle w:val="Hyperlink"/>
+          </w:rPr>
+          <w:t>http://fmwadvm.centralus.cloudapp.azure.com/MOD4/Project4/Index.php</w:t>
+        </w:r>
+      </w:hyperlink>
     </w:p>
     <w:p>
       <w:pPr>
@@ -422,11 +470,6 @@
       <w:pPr>
         <w:spacing w:after="0" w:line="480" w:lineRule="auto"/>
         <w:contextualSpacing/>
-        <w:rPr>
-          <w:rFonts w:ascii="Times New Roman" w:hAnsi="Times New Roman" w:cs="Times New Roman"/>
-          <w:sz w:val="24"/>
-          <w:szCs w:val="24"/>
-        </w:rPr>
       </w:pPr>
       <w:r>
         <w:rPr>
@@ -436,39 +479,33 @@
         </w:rPr>
         <w:t xml:space="preserve"> </w:t>
       </w:r>
-      <w:hyperlink r:id="rId9" w:history="1">
+      <w:hyperlink r:id="rId10" w:history="1">
         <w:r>
           <w:rPr>
             <w:rStyle w:val="Hyperlink"/>
-            <w:rFonts w:ascii="Times New Roman" w:hAnsi="Times New Roman" w:cs="Times New Roman"/>
-            <w:sz w:val="24"/>
-            <w:szCs w:val="24"/>
-          </w:rPr>
-          <w:t>https://github.com/dawnsgithub1/COP1801_Javascript/Index.html</w:t>
+          </w:rPr>
+          <w:t>https://dawnsgithub1/CIS3801C-FMWAD-DawnScott/MOD4/Project4/Index.php</w:t>
         </w:r>
       </w:hyperlink>
     </w:p>
     <w:p>
       <w:pPr>
-        <w:pStyle w:val="Heading2"/>
-        <w:spacing w:before="0" w:line="480" w:lineRule="auto"/>
+        <w:spacing w:after="0" w:line="480" w:lineRule="auto"/>
         <w:contextualSpacing/>
         <w:jc w:val="center"/>
         <w:rPr>
           <w:rFonts w:ascii="Times New Roman" w:hAnsi="Times New Roman" w:cs="Times New Roman"/>
-          <w:color w:val="auto"/>
-          <w:sz w:val="24"/>
-          <w:szCs w:val="24"/>
-        </w:rPr>
-      </w:pPr>
-      <w:r>
-        <w:rPr>
-          <w:rFonts w:ascii="Times New Roman" w:hAnsi="Times New Roman" w:cs="Times New Roman"/>
-          <w:color w:val="auto"/>
-          <w:sz w:val="24"/>
-          <w:szCs w:val="24"/>
-        </w:rPr>
-        <w:t>Description of website</w:t>
+          <w:sz w:val="24"/>
+          <w:szCs w:val="24"/>
+        </w:rPr>
+      </w:pPr>
+      <w:r>
+        <w:rPr>
+          <w:rFonts w:ascii="Times New Roman" w:hAnsi="Times New Roman" w:cs="Times New Roman"/>
+          <w:sz w:val="24"/>
+          <w:szCs w:val="24"/>
+        </w:rPr>
+        <w:t>Screenshots</w:t>
       </w:r>
     </w:p>
     <w:p>
@@ -477,57 +514,20 @@
         <w:contextualSpacing/>
         <w:rPr>
           <w:rFonts w:ascii="Times New Roman" w:hAnsi="Times New Roman" w:cs="Times New Roman"/>
-          <w:sz w:val="24"/>
-          <w:szCs w:val="24"/>
-        </w:rPr>
-      </w:pPr>
-      <w:r>
-        <w:rPr>
-          <w:rFonts w:ascii="Times New Roman" w:hAnsi="Times New Roman" w:cs="Times New Roman"/>
-          <w:sz w:val="24"/>
-          <w:szCs w:val="24"/>
-        </w:rPr>
-        <w:tab/>
-      </w:r>
-      <w:r>
-        <w:rPr>
-          <w:rFonts w:ascii="Times New Roman" w:hAnsi="Times New Roman" w:cs="Times New Roman"/>
-          <w:sz w:val="24"/>
-          <w:szCs w:val="24"/>
-        </w:rPr>
-        <w:t>This</w:t>
-      </w:r>
-      <w:r>
-        <w:rPr>
-          <w:rFonts w:ascii="Times New Roman" w:hAnsi="Times New Roman" w:cs="Times New Roman"/>
-          <w:sz w:val="24"/>
-          <w:szCs w:val="24"/>
-        </w:rPr>
-        <w:t xml:space="preserve"> website </w:t>
-      </w:r>
-      <w:r>
-        <w:rPr>
-          <w:rFonts w:ascii="Times New Roman" w:hAnsi="Times New Roman" w:cs="Times New Roman"/>
-          <w:sz w:val="24"/>
-          <w:szCs w:val="24"/>
-        </w:rPr>
-        <w:t xml:space="preserve">will be used </w:t>
-      </w:r>
-      <w:r>
-        <w:rPr>
-          <w:rFonts w:ascii="Times New Roman" w:hAnsi="Times New Roman" w:cs="Times New Roman"/>
-          <w:sz w:val="24"/>
-          <w:szCs w:val="24"/>
-        </w:rPr>
-        <w:t xml:space="preserve">to inform the community of the NFDL Music Programs available within the NFDL School district. This website will also include events and </w:t>
-      </w:r>
-      <w:r>
-        <w:rPr>
-          <w:rFonts w:ascii="Times New Roman" w:hAnsi="Times New Roman" w:cs="Times New Roman"/>
-          <w:sz w:val="24"/>
-          <w:szCs w:val="24"/>
-        </w:rPr>
-        <w:t xml:space="preserve">NFDL Music contact information. </w:t>
+          <w:color w:val="000000" w:themeColor="text1"/>
+          <w:sz w:val="24"/>
+          <w:szCs w:val="24"/>
+        </w:rPr>
+      </w:pPr>
+      <w:r>
+        <w:rPr>
+          <w:rFonts w:ascii="Times New Roman" w:hAnsi="Times New Roman" w:cs="Times New Roman"/>
+          <w:color w:val="000000" w:themeColor="text1"/>
+          <w:sz w:val="24"/>
+          <w:szCs w:val="24"/>
+          <w:shd w:val="clear" w:color="auto" w:fill="FFFFFF"/>
+        </w:rPr>
+        <w:t xml:space="preserve">The Microsoft Word document must also contain screen shots that illustrate 5-6 previews of your page, in portrait and landscape orientation, using Chrome Developer Tools. </w:t>
       </w:r>
     </w:p>
     <w:p>
@@ -546,33 +546,24 @@
           <w:sz w:val="24"/>
           <w:szCs w:val="24"/>
         </w:rPr>
+        <w:t>iPad - Vertical</w:t>
+      </w:r>
+      <w:r>
+        <w:rPr>
+          <w:rFonts w:ascii="Times New Roman" w:hAnsi="Times New Roman" w:cs="Times New Roman"/>
+          <w:sz w:val="24"/>
+          <w:szCs w:val="24"/>
+        </w:rPr>
+        <w:t>:</w:t>
+      </w:r>
+      <w:r>
+        <w:rPr>
+          <w:rFonts w:ascii="Times New Roman" w:hAnsi="Times New Roman" w:cs="Times New Roman"/>
+          <w:sz w:val="24"/>
+          <w:szCs w:val="24"/>
+        </w:rPr>
         <w:t xml:space="preserve"> </w:t>
       </w:r>
-      <w:r>
-        <w:rPr>
-          <w:rFonts w:ascii="Times New Roman" w:hAnsi="Times New Roman" w:cs="Times New Roman"/>
-          <w:sz w:val="24"/>
-          <w:szCs w:val="24"/>
-        </w:rPr>
-        <w:tab/>
-        <w:t>The website will depict an HTML doctype and the &lt;head&gt; section will include a vi</w:t>
-      </w:r>
-      <w:r>
-        <w:rPr>
-          <w:rFonts w:ascii="Times New Roman" w:hAnsi="Times New Roman" w:cs="Times New Roman"/>
-          <w:sz w:val="24"/>
-          <w:szCs w:val="24"/>
-        </w:rPr>
-        <w:t>ewport meta data tag to make sure rendering and touch zooming is available.</w:t>
-      </w:r>
-      <w:r>
-        <w:rPr>
-          <w:rFonts w:ascii="Times New Roman" w:hAnsi="Times New Roman" w:cs="Times New Roman"/>
-          <w:sz w:val="24"/>
-          <w:szCs w:val="24"/>
-        </w:rPr>
-        <w:t xml:space="preserve"> The &lt;head&gt; section will also include a bootstrap framework to apply styling to both the site. Within the bootstrap is a grid system to include a feature to adjust the screen size of the website depending on the device being used. </w:t>
-      </w:r>
     </w:p>
     <w:p>
       <w:pPr>
@@ -580,116 +571,32 @@
         <w:contextualSpacing/>
         <w:rPr>
           <w:rFonts w:ascii="Times New Roman" w:hAnsi="Times New Roman" w:cs="Times New Roman"/>
-          <w:sz w:val="24"/>
-          <w:szCs w:val="24"/>
-        </w:rPr>
-      </w:pPr>
-      <w:r>
-        <w:rPr>
-          <w:rFonts w:ascii="Times New Roman" w:hAnsi="Times New Roman" w:cs="Times New Roman"/>
-          <w:sz w:val="24"/>
-          <w:szCs w:val="24"/>
-        </w:rPr>
-        <w:tab/>
-        <w:t xml:space="preserve">After the &lt;head&gt; section is a &lt;body&gt; section which contains the logo, title of the page, navigation bar, images, and any text added to the website. Within the &lt;body&gt; section are containers which wrap the contents and any grid systems applied. </w:t>
-      </w:r>
-    </w:p>
-    <w:p>
-      <w:pPr>
-        <w:spacing w:after="0" w:line="480" w:lineRule="auto"/>
-        <w:contextualSpacing/>
-        <w:rPr>
-          <w:rFonts w:ascii="Times New Roman" w:hAnsi="Times New Roman" w:cs="Times New Roman"/>
-          <w:sz w:val="24"/>
-          <w:szCs w:val="24"/>
-        </w:rPr>
-      </w:pPr>
-    </w:p>
-    <w:p>
-      <w:pPr>
-        <w:spacing w:after="0" w:line="480" w:lineRule="auto"/>
-        <w:contextualSpacing/>
-        <w:rPr>
-          <w:rFonts w:ascii="Times New Roman" w:hAnsi="Times New Roman" w:cs="Times New Roman"/>
-          <w:sz w:val="24"/>
-          <w:szCs w:val="24"/>
-        </w:rPr>
-      </w:pPr>
-    </w:p>
-    <w:p>
-      <w:pPr>
-        <w:spacing w:after="0" w:line="480" w:lineRule="auto"/>
-        <w:contextualSpacing/>
-        <w:rPr>
-          <w:rFonts w:ascii="Times New Roman" w:hAnsi="Times New Roman" w:cs="Times New Roman"/>
-          <w:sz w:val="24"/>
-          <w:szCs w:val="24"/>
-        </w:rPr>
-      </w:pPr>
-    </w:p>
-    <w:p>
-      <w:pPr>
-        <w:pStyle w:val="Heading2"/>
-        <w:spacing w:before="0" w:line="480" w:lineRule="auto"/>
-        <w:contextualSpacing/>
-        <w:jc w:val="center"/>
-        <w:rPr>
-          <w:rFonts w:ascii="Times New Roman" w:hAnsi="Times New Roman" w:cs="Times New Roman"/>
-          <w:color w:val="auto"/>
-          <w:sz w:val="24"/>
-          <w:szCs w:val="24"/>
-        </w:rPr>
-      </w:pPr>
-      <w:r>
-        <w:rPr>
-          <w:rFonts w:ascii="Times New Roman" w:hAnsi="Times New Roman" w:cs="Times New Roman"/>
-          <w:color w:val="auto"/>
-          <w:sz w:val="24"/>
-          <w:szCs w:val="24"/>
-        </w:rPr>
-        <w:t>Screenshots</w:t>
-      </w:r>
-    </w:p>
-    <w:p>
-      <w:pPr>
-        <w:spacing w:after="0" w:line="480" w:lineRule="auto"/>
-        <w:contextualSpacing/>
-        <w:rPr>
-          <w:rFonts w:ascii="Times New Roman" w:hAnsi="Times New Roman" w:cs="Times New Roman"/>
-          <w:sz w:val="24"/>
-          <w:szCs w:val="24"/>
-        </w:rPr>
-      </w:pPr>
-      <w:r>
-        <w:rPr>
-          <w:rFonts w:ascii="Times New Roman" w:hAnsi="Times New Roman" w:cs="Times New Roman"/>
-          <w:sz w:val="24"/>
-          <w:szCs w:val="24"/>
-        </w:rPr>
-        <w:t>Laptop:</w:t>
-      </w:r>
-    </w:p>
-    <w:p>
-      <w:pPr>
-        <w:spacing w:after="0" w:line="480" w:lineRule="auto"/>
-        <w:rPr>
-          <w:rFonts w:ascii="Times New Roman" w:hAnsi="Times New Roman" w:cs="Times New Roman"/>
-          <w:sz w:val="24"/>
-          <w:szCs w:val="24"/>
-        </w:rPr>
-      </w:pPr>
-      <w:r>
-        <w:rPr>
-          <w:rFonts w:ascii="Times New Roman" w:hAnsi="Times New Roman" w:cs="Times New Roman"/>
           <w:noProof/>
           <w:sz w:val="24"/>
           <w:szCs w:val="24"/>
         </w:rPr>
+      </w:pPr>
+      <w:r>
+        <w:rPr>
+          <w:rFonts w:ascii="Times New Roman" w:hAnsi="Times New Roman" w:cs="Times New Roman"/>
+          <w:noProof/>
+          <w:sz w:val="24"/>
+          <w:szCs w:val="24"/>
+        </w:rPr>
+        <w:t xml:space="preserve"> </w:t>
+      </w:r>
+      <w:r>
+        <w:rPr>
+          <w:rFonts w:ascii="Times New Roman" w:hAnsi="Times New Roman" w:cs="Times New Roman"/>
+          <w:noProof/>
+          <w:sz w:val="24"/>
+          <w:szCs w:val="24"/>
+        </w:rPr>
         <w:drawing>
-          <wp:inline distT="0" distB="0" distL="0" distR="0" wp14:anchorId="121DCFE8" wp14:editId="417C7A68">
-            <wp:extent cx="8467725" cy="2899674"/>
+          <wp:inline distT="0" distB="0" distL="0" distR="0" wp14:anchorId="718E73B7" wp14:editId="69D2081E">
+            <wp:extent cx="2825496" cy="3639312"/>
             <wp:effectExtent l="0" t="0" r="0" b="0"/>
-            <wp:docPr id="3" name="Picture 3"/>
+            <wp:docPr id="1" name="Picture 1"/>
             <wp:cNvGraphicFramePr>
               <a:graphicFrameLocks xmlns:a="http://schemas.openxmlformats.org/drawingml/2006/main" noChangeAspect="1"/>
             </wp:cNvGraphicFramePr>
@@ -697,29 +604,36 @@
               <a:graphicData uri="http://schemas.openxmlformats.org/drawingml/2006/picture">
                 <pic:pic xmlns:pic="http://schemas.openxmlformats.org/drawingml/2006/picture">
                   <pic:nvPicPr>
-                    <pic:cNvPr id="3" name="Project2Laptop.png"/>
+                    <pic:cNvPr id="1" name="iPad-Verticle.PNG"/>
                     <pic:cNvPicPr/>
                   </pic:nvPicPr>
-                  <pic:blipFill>
-                    <a:blip r:embed="rId10">
+                  <pic:blipFill rotWithShape="1">
+                    <a:blip r:embed="rId11" cstate="print">
                       <a:extLst>
                         <a:ext uri="{28A0092B-C50C-407E-A947-70E740481C1C}">
                           <a14:useLocalDpi xmlns:a14="http://schemas.microsoft.com/office/drawing/2010/main" val="0"/>
                         </a:ext>
                       </a:extLst>
                     </a:blip>
-                    <a:stretch>
-                      <a:fillRect/>
-                    </a:stretch>
+                    <a:srcRect l="12436" t="8054"/>
+                    <a:stretch/>
                   </pic:blipFill>
-                  <pic:spPr>
+                  <pic:spPr bwMode="auto">
                     <a:xfrm>
                       <a:off x="0" y="0"/>
-                      <a:ext cx="8480400" cy="2904014"/>
+                      <a:ext cx="2825496" cy="3639312"/>
                     </a:xfrm>
                     <a:prstGeom prst="rect">
                       <a:avLst/>
                     </a:prstGeom>
+                    <a:ln>
+                      <a:noFill/>
+                    </a:ln>
+                    <a:extLst>
+                      <a:ext uri="{53640926-AAD7-44D8-BBD7-CCE9431645EC}">
+                        <a14:shadowObscured xmlns:a14="http://schemas.microsoft.com/office/drawing/2010/main"/>
+                      </a:ext>
+                    </a:extLst>
                   </pic:spPr>
                 </pic:pic>
               </a:graphicData>
@@ -731,149 +645,87 @@
     <w:p>
       <w:pPr>
         <w:spacing w:after="0" w:line="480" w:lineRule="auto"/>
-        <w:rPr>
-          <w:rFonts w:ascii="Times New Roman" w:hAnsi="Times New Roman" w:cs="Times New Roman"/>
-          <w:sz w:val="24"/>
-          <w:szCs w:val="24"/>
-        </w:rPr>
-      </w:pPr>
-    </w:p>
-    <w:p>
-      <w:pPr>
-        <w:spacing w:after="0" w:line="480" w:lineRule="auto"/>
-        <w:rPr>
-          <w:rFonts w:ascii="Times New Roman" w:hAnsi="Times New Roman" w:cs="Times New Roman"/>
-          <w:sz w:val="24"/>
-          <w:szCs w:val="24"/>
-        </w:rPr>
-      </w:pPr>
-    </w:p>
-    <w:p>
-      <w:pPr>
-        <w:spacing w:after="0" w:line="480" w:lineRule="auto"/>
-        <w:rPr>
-          <w:rFonts w:ascii="Times New Roman" w:hAnsi="Times New Roman" w:cs="Times New Roman"/>
-          <w:sz w:val="24"/>
-          <w:szCs w:val="24"/>
-        </w:rPr>
-      </w:pPr>
-    </w:p>
-    <w:p>
-      <w:pPr>
-        <w:spacing w:after="0" w:line="480" w:lineRule="auto"/>
-        <w:rPr>
-          <w:rFonts w:ascii="Times New Roman" w:hAnsi="Times New Roman" w:cs="Times New Roman"/>
-          <w:sz w:val="24"/>
-          <w:szCs w:val="24"/>
-        </w:rPr>
-      </w:pPr>
-    </w:p>
-    <w:p>
-      <w:pPr>
-        <w:spacing w:after="0" w:line="480" w:lineRule="auto"/>
-        <w:rPr>
-          <w:rFonts w:ascii="Times New Roman" w:hAnsi="Times New Roman" w:cs="Times New Roman"/>
-          <w:sz w:val="24"/>
-          <w:szCs w:val="24"/>
-        </w:rPr>
-      </w:pPr>
-    </w:p>
-    <w:p>
-      <w:pPr>
-        <w:spacing w:after="0" w:line="480" w:lineRule="auto"/>
-        <w:rPr>
-          <w:rFonts w:ascii="Times New Roman" w:hAnsi="Times New Roman" w:cs="Times New Roman"/>
-          <w:sz w:val="24"/>
-          <w:szCs w:val="24"/>
-        </w:rPr>
-      </w:pPr>
-    </w:p>
-    <w:p>
-      <w:pPr>
-        <w:spacing w:after="0" w:line="480" w:lineRule="auto"/>
-        <w:rPr>
-          <w:rFonts w:ascii="Times New Roman" w:hAnsi="Times New Roman" w:cs="Times New Roman"/>
-          <w:sz w:val="24"/>
-          <w:szCs w:val="24"/>
-        </w:rPr>
-      </w:pPr>
-      <w:r>
-        <w:rPr>
-          <w:rFonts w:ascii="Times New Roman" w:hAnsi="Times New Roman" w:cs="Times New Roman"/>
-          <w:sz w:val="24"/>
-          <w:szCs w:val="24"/>
-        </w:rPr>
-        <w:t>Galaxy S5:</w:t>
-      </w:r>
-      <w:r>
-        <w:rPr>
-          <w:rFonts w:ascii="Times New Roman" w:hAnsi="Times New Roman" w:cs="Times New Roman"/>
-          <w:sz w:val="24"/>
-          <w:szCs w:val="24"/>
-        </w:rPr>
-        <w:tab/>
-      </w:r>
-      <w:r>
-        <w:rPr>
-          <w:rFonts w:ascii="Times New Roman" w:hAnsi="Times New Roman" w:cs="Times New Roman"/>
-          <w:sz w:val="24"/>
-          <w:szCs w:val="24"/>
-        </w:rPr>
-        <w:tab/>
-      </w:r>
-      <w:r>
-        <w:rPr>
-          <w:rFonts w:ascii="Times New Roman" w:hAnsi="Times New Roman" w:cs="Times New Roman"/>
-          <w:sz w:val="24"/>
-          <w:szCs w:val="24"/>
-        </w:rPr>
-        <w:tab/>
-      </w:r>
-      <w:r>
-        <w:rPr>
-          <w:rFonts w:ascii="Times New Roman" w:hAnsi="Times New Roman" w:cs="Times New Roman"/>
-          <w:sz w:val="24"/>
-          <w:szCs w:val="24"/>
-        </w:rPr>
-        <w:tab/>
-      </w:r>
-      <w:r>
-        <w:rPr>
-          <w:rFonts w:ascii="Times New Roman" w:hAnsi="Times New Roman" w:cs="Times New Roman"/>
-          <w:sz w:val="24"/>
-          <w:szCs w:val="24"/>
-        </w:rPr>
-        <w:tab/>
-      </w:r>
-      <w:r>
-        <w:rPr>
-          <w:rFonts w:ascii="Times New Roman" w:hAnsi="Times New Roman" w:cs="Times New Roman"/>
-          <w:sz w:val="24"/>
-          <w:szCs w:val="24"/>
-        </w:rPr>
-        <w:tab/>
-        <w:t>iPad:</w:t>
-      </w:r>
-    </w:p>
-    <w:p>
-      <w:pPr>
-        <w:spacing w:after="0" w:line="480" w:lineRule="auto"/>
-        <w:rPr>
-          <w:rFonts w:ascii="Times New Roman" w:hAnsi="Times New Roman" w:cs="Times New Roman"/>
-          <w:sz w:val="24"/>
-          <w:szCs w:val="24"/>
-        </w:rPr>
-      </w:pPr>
-      <w:r>
+        <w:contextualSpacing/>
         <w:rPr>
           <w:rFonts w:ascii="Times New Roman" w:hAnsi="Times New Roman" w:cs="Times New Roman"/>
           <w:noProof/>
           <w:sz w:val="24"/>
           <w:szCs w:val="24"/>
         </w:rPr>
+      </w:pPr>
+    </w:p>
+    <w:p>
+      <w:pPr>
+        <w:spacing w:after="0" w:line="480" w:lineRule="auto"/>
+        <w:contextualSpacing/>
+        <w:rPr>
+          <w:rFonts w:ascii="Times New Roman" w:hAnsi="Times New Roman" w:cs="Times New Roman"/>
+          <w:noProof/>
+          <w:sz w:val="24"/>
+          <w:szCs w:val="24"/>
+        </w:rPr>
+      </w:pPr>
+    </w:p>
+    <w:p>
+      <w:pPr>
+        <w:spacing w:after="0" w:line="480" w:lineRule="auto"/>
+        <w:contextualSpacing/>
+        <w:rPr>
+          <w:rFonts w:ascii="Times New Roman" w:hAnsi="Times New Roman" w:cs="Times New Roman"/>
+          <w:noProof/>
+          <w:sz w:val="24"/>
+          <w:szCs w:val="24"/>
+        </w:rPr>
+      </w:pPr>
+      <w:r>
+        <w:rPr>
+          <w:rFonts w:ascii="Times New Roman" w:hAnsi="Times New Roman" w:cs="Times New Roman"/>
+          <w:noProof/>
+          <w:sz w:val="24"/>
+          <w:szCs w:val="24"/>
+        </w:rPr>
+        <w:t>iPad</w:t>
+      </w:r>
+      <w:r>
+        <w:rPr>
+          <w:rFonts w:ascii="Times New Roman" w:hAnsi="Times New Roman" w:cs="Times New Roman"/>
+          <w:noProof/>
+          <w:sz w:val="24"/>
+          <w:szCs w:val="24"/>
+        </w:rPr>
+        <w:t xml:space="preserve"> - Horizontal</w:t>
+      </w:r>
+      <w:r>
+        <w:rPr>
+          <w:rFonts w:ascii="Times New Roman" w:hAnsi="Times New Roman" w:cs="Times New Roman"/>
+          <w:noProof/>
+          <w:sz w:val="24"/>
+          <w:szCs w:val="24"/>
+        </w:rPr>
+        <w:t xml:space="preserve">: </w:t>
+      </w:r>
+    </w:p>
+    <w:p>
+      <w:pPr>
+        <w:spacing w:after="0" w:line="480" w:lineRule="auto"/>
+        <w:contextualSpacing/>
+        <w:rPr>
+          <w:rFonts w:ascii="Times New Roman" w:hAnsi="Times New Roman" w:cs="Times New Roman"/>
+          <w:noProof/>
+          <w:sz w:val="24"/>
+          <w:szCs w:val="24"/>
+        </w:rPr>
+      </w:pPr>
+      <w:r>
+        <w:rPr>
+          <w:rFonts w:ascii="Times New Roman" w:hAnsi="Times New Roman" w:cs="Times New Roman"/>
+          <w:noProof/>
+          <w:sz w:val="24"/>
+          <w:szCs w:val="24"/>
+        </w:rPr>
         <w:drawing>
-          <wp:inline distT="0" distB="0" distL="0" distR="0" wp14:anchorId="0506E816" wp14:editId="18913FF0">
-            <wp:extent cx="2686050" cy="4181377"/>
+          <wp:inline distT="0" distB="0" distL="0" distR="0" wp14:anchorId="4000C992" wp14:editId="182D462F">
+            <wp:extent cx="4791456" cy="3584448"/>
             <wp:effectExtent l="0" t="0" r="0" b="0"/>
             <wp:docPr id="4" name="Picture 4"/>
             <wp:cNvGraphicFramePr>
@@ -883,80 +735,7 @@
               <a:graphicData uri="http://schemas.openxmlformats.org/drawingml/2006/picture">
                 <pic:pic xmlns:pic="http://schemas.openxmlformats.org/drawingml/2006/picture">
                   <pic:nvPicPr>
-                    <pic:cNvPr id="4" name="Project2GalaxyS5.png"/>
-                    <pic:cNvPicPr/>
-                  </pic:nvPicPr>
-                  <pic:blipFill>
-                    <a:blip r:embed="rId11">
-                      <a:extLst>
-                        <a:ext uri="{28A0092B-C50C-407E-A947-70E740481C1C}">
-                          <a14:useLocalDpi xmlns:a14="http://schemas.microsoft.com/office/drawing/2010/main" val="0"/>
-                        </a:ext>
-                      </a:extLst>
-                    </a:blip>
-                    <a:stretch>
-                      <a:fillRect/>
-                    </a:stretch>
-                  </pic:blipFill>
-                  <pic:spPr>
-                    <a:xfrm>
-                      <a:off x="0" y="0"/>
-                      <a:ext cx="2698178" cy="4200256"/>
-                    </a:xfrm>
-                    <a:prstGeom prst="rect">
-                      <a:avLst/>
-                    </a:prstGeom>
-                  </pic:spPr>
-                </pic:pic>
-              </a:graphicData>
-            </a:graphic>
-          </wp:inline>
-        </w:drawing>
-      </w:r>
-      <w:r>
-        <w:rPr>
-          <w:rFonts w:ascii="Times New Roman" w:hAnsi="Times New Roman" w:cs="Times New Roman"/>
-          <w:sz w:val="24"/>
-          <w:szCs w:val="24"/>
-        </w:rPr>
-        <w:t xml:space="preserve"> </w:t>
-      </w:r>
-      <w:r>
-        <w:rPr>
-          <w:rFonts w:ascii="Times New Roman" w:hAnsi="Times New Roman" w:cs="Times New Roman"/>
-          <w:sz w:val="24"/>
-          <w:szCs w:val="24"/>
-        </w:rPr>
-        <w:tab/>
-      </w:r>
-      <w:r>
-        <w:rPr>
-          <w:rFonts w:ascii="Times New Roman" w:hAnsi="Times New Roman" w:cs="Times New Roman"/>
-          <w:sz w:val="24"/>
-          <w:szCs w:val="24"/>
-        </w:rPr>
-        <w:tab/>
-      </w:r>
-      <w:r>
-        <w:rPr>
-          <w:rFonts w:ascii="Times New Roman" w:hAnsi="Times New Roman" w:cs="Times New Roman"/>
-          <w:noProof/>
-          <w:sz w:val="24"/>
-          <w:szCs w:val="24"/>
-        </w:rPr>
-        <w:drawing>
-          <wp:inline distT="0" distB="0" distL="0" distR="0" wp14:anchorId="474223DE" wp14:editId="7B79951C">
-            <wp:extent cx="2857500" cy="4110789"/>
-            <wp:effectExtent l="0" t="0" r="0" b="4445"/>
-            <wp:docPr id="5" name="Picture 5"/>
-            <wp:cNvGraphicFramePr>
-              <a:graphicFrameLocks xmlns:a="http://schemas.openxmlformats.org/drawingml/2006/main" noChangeAspect="1"/>
-            </wp:cNvGraphicFramePr>
-            <a:graphic xmlns:a="http://schemas.openxmlformats.org/drawingml/2006/main">
-              <a:graphicData uri="http://schemas.openxmlformats.org/drawingml/2006/picture">
-                <pic:pic xmlns:pic="http://schemas.openxmlformats.org/drawingml/2006/picture">
-                  <pic:nvPicPr>
-                    <pic:cNvPr id="5" name="Project2iPad.png"/>
+                    <pic:cNvPr id="4" name="iPad-Horizontal.PNG"/>
                     <pic:cNvPicPr/>
                   </pic:nvPicPr>
                   <pic:blipFill>
@@ -974,7 +753,7 @@
                   <pic:spPr>
                     <a:xfrm>
                       <a:off x="0" y="0"/>
-                      <a:ext cx="2893973" cy="4163259"/>
+                      <a:ext cx="4791456" cy="3584448"/>
                     </a:xfrm>
                     <a:prstGeom prst="rect">
                       <a:avLst/>
@@ -990,60 +769,298 @@
     <w:p>
       <w:pPr>
         <w:spacing w:after="0" w:line="480" w:lineRule="auto"/>
-        <w:rPr>
-          <w:rFonts w:ascii="Times New Roman" w:hAnsi="Times New Roman" w:cs="Times New Roman"/>
-          <w:sz w:val="24"/>
-          <w:szCs w:val="24"/>
-        </w:rPr>
-      </w:pPr>
-    </w:p>
-    <w:p>
-      <w:pPr>
-        <w:spacing w:after="0" w:line="480" w:lineRule="auto"/>
-        <w:rPr>
-          <w:rFonts w:ascii="Times New Roman" w:hAnsi="Times New Roman" w:cs="Times New Roman"/>
-          <w:sz w:val="24"/>
-          <w:szCs w:val="24"/>
-        </w:rPr>
-      </w:pPr>
-    </w:p>
-    <w:p>
-      <w:pPr>
-        <w:spacing w:after="0" w:line="480" w:lineRule="auto"/>
-        <w:rPr>
-          <w:rFonts w:ascii="Times New Roman" w:hAnsi="Times New Roman" w:cs="Times New Roman"/>
-          <w:sz w:val="24"/>
-          <w:szCs w:val="24"/>
-        </w:rPr>
-      </w:pPr>
-    </w:p>
-    <w:p>
-      <w:pPr>
-        <w:spacing w:after="0" w:line="480" w:lineRule="auto"/>
-        <w:rPr>
-          <w:rFonts w:ascii="Times New Roman" w:hAnsi="Times New Roman" w:cs="Times New Roman"/>
-          <w:sz w:val="24"/>
-          <w:szCs w:val="24"/>
-        </w:rPr>
-      </w:pPr>
-    </w:p>
-    <w:p>
-      <w:pPr>
-        <w:pStyle w:val="Heading1"/>
-        <w:spacing w:line="480" w:lineRule="auto"/>
+        <w:contextualSpacing/>
+        <w:rPr>
+          <w:rFonts w:ascii="Times New Roman" w:hAnsi="Times New Roman" w:cs="Times New Roman"/>
+          <w:noProof/>
+          <w:sz w:val="24"/>
+          <w:szCs w:val="24"/>
+        </w:rPr>
+      </w:pPr>
+    </w:p>
+    <w:p>
+      <w:pPr>
+        <w:spacing w:after="0" w:line="480" w:lineRule="auto"/>
+        <w:contextualSpacing/>
+        <w:rPr>
+          <w:rFonts w:ascii="Times New Roman" w:hAnsi="Times New Roman" w:cs="Times New Roman"/>
+          <w:noProof/>
+          <w:sz w:val="24"/>
+          <w:szCs w:val="24"/>
+        </w:rPr>
+      </w:pPr>
+      <w:r>
+        <w:rPr>
+          <w:rFonts w:ascii="Times New Roman" w:hAnsi="Times New Roman" w:cs="Times New Roman"/>
+          <w:noProof/>
+          <w:sz w:val="24"/>
+          <w:szCs w:val="24"/>
+        </w:rPr>
+        <w:t>iPhone-6-7-8plus-Horizontal</w:t>
+      </w:r>
+    </w:p>
+    <w:p>
+      <w:pPr>
+        <w:spacing w:after="0" w:line="480" w:lineRule="auto"/>
+        <w:contextualSpacing/>
+        <w:rPr>
+          <w:rFonts w:ascii="Times New Roman" w:hAnsi="Times New Roman" w:cs="Times New Roman"/>
+          <w:noProof/>
+          <w:sz w:val="24"/>
+          <w:szCs w:val="24"/>
+        </w:rPr>
+      </w:pPr>
+      <w:r>
+        <w:rPr>
+          <w:rFonts w:ascii="Times New Roman" w:hAnsi="Times New Roman" w:cs="Times New Roman"/>
+          <w:noProof/>
+          <w:sz w:val="24"/>
+          <w:szCs w:val="24"/>
+        </w:rPr>
+        <w:drawing>
+          <wp:inline distT="0" distB="0" distL="0" distR="0" wp14:anchorId="148DF54C" wp14:editId="3A1D7C10">
+            <wp:extent cx="4270248" cy="2834640"/>
+            <wp:effectExtent l="0" t="0" r="0" b="3810"/>
+            <wp:docPr id="5" name="Picture 5"/>
+            <wp:cNvGraphicFramePr>
+              <a:graphicFrameLocks xmlns:a="http://schemas.openxmlformats.org/drawingml/2006/main" noChangeAspect="1"/>
+            </wp:cNvGraphicFramePr>
+            <a:graphic xmlns:a="http://schemas.openxmlformats.org/drawingml/2006/main">
+              <a:graphicData uri="http://schemas.openxmlformats.org/drawingml/2006/picture">
+                <pic:pic xmlns:pic="http://schemas.openxmlformats.org/drawingml/2006/picture">
+                  <pic:nvPicPr>
+                    <pic:cNvPr id="5" name="iPhone-6-7-8plus-Horizontal.PNG"/>
+                    <pic:cNvPicPr/>
+                  </pic:nvPicPr>
+                  <pic:blipFill>
+                    <a:blip r:embed="rId13">
+                      <a:extLst>
+                        <a:ext uri="{28A0092B-C50C-407E-A947-70E740481C1C}">
+                          <a14:useLocalDpi xmlns:a14="http://schemas.microsoft.com/office/drawing/2010/main" val="0"/>
+                        </a:ext>
+                      </a:extLst>
+                    </a:blip>
+                    <a:stretch>
+                      <a:fillRect/>
+                    </a:stretch>
+                  </pic:blipFill>
+                  <pic:spPr>
+                    <a:xfrm>
+                      <a:off x="0" y="0"/>
+                      <a:ext cx="4270248" cy="2834640"/>
+                    </a:xfrm>
+                    <a:prstGeom prst="rect">
+                      <a:avLst/>
+                    </a:prstGeom>
+                  </pic:spPr>
+                </pic:pic>
+              </a:graphicData>
+            </a:graphic>
+          </wp:inline>
+        </w:drawing>
+      </w:r>
+    </w:p>
+    <w:p>
+      <w:pPr>
+        <w:spacing w:after="0" w:line="480" w:lineRule="auto"/>
+        <w:contextualSpacing/>
+        <w:rPr>
+          <w:rFonts w:ascii="Times New Roman" w:hAnsi="Times New Roman" w:cs="Times New Roman"/>
+          <w:noProof/>
+          <w:sz w:val="24"/>
+          <w:szCs w:val="24"/>
+        </w:rPr>
+      </w:pPr>
+      <w:r>
+        <w:rPr>
+          <w:rFonts w:ascii="Times New Roman" w:hAnsi="Times New Roman" w:cs="Times New Roman"/>
+          <w:noProof/>
+          <w:sz w:val="24"/>
+          <w:szCs w:val="24"/>
+        </w:rPr>
+        <w:t xml:space="preserve">iPhone 6/7/8 Plus </w:t>
+      </w:r>
+      <w:r>
+        <w:rPr>
+          <w:rFonts w:ascii="Times New Roman" w:hAnsi="Times New Roman" w:cs="Times New Roman"/>
+          <w:noProof/>
+          <w:sz w:val="24"/>
+          <w:szCs w:val="24"/>
+        </w:rPr>
+        <w:t>Verticle:</w:t>
+      </w:r>
+    </w:p>
+    <w:p>
+      <w:pPr>
+        <w:spacing w:after="0" w:line="480" w:lineRule="auto"/>
+        <w:contextualSpacing/>
+        <w:rPr>
+          <w:rFonts w:ascii="Times New Roman" w:hAnsi="Times New Roman" w:cs="Times New Roman"/>
+          <w:noProof/>
+          <w:sz w:val="24"/>
+          <w:szCs w:val="24"/>
+        </w:rPr>
+      </w:pPr>
+      <w:r>
+        <w:rPr>
+          <w:rFonts w:ascii="Times New Roman" w:hAnsi="Times New Roman" w:cs="Times New Roman"/>
+          <w:noProof/>
+          <w:sz w:val="24"/>
+          <w:szCs w:val="24"/>
+        </w:rPr>
+        <w:drawing>
+          <wp:inline distT="0" distB="0" distL="0" distR="0" wp14:anchorId="6CB4E2BC" wp14:editId="2603BD7D">
+            <wp:extent cx="2194560" cy="4224528"/>
+            <wp:effectExtent l="0" t="0" r="0" b="5080"/>
+            <wp:docPr id="7" name="Picture 7"/>
+            <wp:cNvGraphicFramePr>
+              <a:graphicFrameLocks xmlns:a="http://schemas.openxmlformats.org/drawingml/2006/main" noChangeAspect="1"/>
+            </wp:cNvGraphicFramePr>
+            <a:graphic xmlns:a="http://schemas.openxmlformats.org/drawingml/2006/main">
+              <a:graphicData uri="http://schemas.openxmlformats.org/drawingml/2006/picture">
+                <pic:pic xmlns:pic="http://schemas.openxmlformats.org/drawingml/2006/picture">
+                  <pic:nvPicPr>
+                    <pic:cNvPr id="7" name="iPhone-6-7-8plus-Verticle.PNG"/>
+                    <pic:cNvPicPr/>
+                  </pic:nvPicPr>
+                  <pic:blipFill>
+                    <a:blip r:embed="rId14">
+                      <a:extLst>
+                        <a:ext uri="{28A0092B-C50C-407E-A947-70E740481C1C}">
+                          <a14:useLocalDpi xmlns:a14="http://schemas.microsoft.com/office/drawing/2010/main" val="0"/>
+                        </a:ext>
+                      </a:extLst>
+                    </a:blip>
+                    <a:stretch>
+                      <a:fillRect/>
+                    </a:stretch>
+                  </pic:blipFill>
+                  <pic:spPr>
+                    <a:xfrm>
+                      <a:off x="0" y="0"/>
+                      <a:ext cx="2194560" cy="4224528"/>
+                    </a:xfrm>
+                    <a:prstGeom prst="rect">
+                      <a:avLst/>
+                    </a:prstGeom>
+                  </pic:spPr>
+                </pic:pic>
+              </a:graphicData>
+            </a:graphic>
+          </wp:inline>
+        </w:drawing>
+      </w:r>
+    </w:p>
+    <w:p>
+      <w:pPr>
+        <w:spacing w:after="0" w:line="480" w:lineRule="auto"/>
+        <w:contextualSpacing/>
+        <w:rPr>
+          <w:rFonts w:ascii="Times New Roman" w:hAnsi="Times New Roman" w:cs="Times New Roman"/>
+          <w:noProof/>
+          <w:sz w:val="24"/>
+          <w:szCs w:val="24"/>
+        </w:rPr>
+      </w:pPr>
+    </w:p>
+    <w:p>
+      <w:pPr>
+        <w:spacing w:after="0" w:line="480" w:lineRule="auto"/>
+        <w:contextualSpacing/>
+        <w:rPr>
+          <w:rFonts w:ascii="Times New Roman" w:hAnsi="Times New Roman" w:cs="Times New Roman"/>
+          <w:noProof/>
+          <w:sz w:val="24"/>
+          <w:szCs w:val="24"/>
+        </w:rPr>
+      </w:pPr>
+      <w:r>
+        <w:rPr>
+          <w:rFonts w:ascii="Times New Roman" w:hAnsi="Times New Roman" w:cs="Times New Roman"/>
+          <w:noProof/>
+          <w:sz w:val="24"/>
+          <w:szCs w:val="24"/>
+        </w:rPr>
+        <w:t>iPhoneX-Horizontal</w:t>
+      </w:r>
+    </w:p>
+    <w:p>
+      <w:pPr>
+        <w:spacing w:after="0" w:line="480" w:lineRule="auto"/>
+        <w:contextualSpacing/>
+        <w:rPr>
+          <w:rFonts w:ascii="Times New Roman" w:hAnsi="Times New Roman" w:cs="Times New Roman"/>
+          <w:noProof/>
+          <w:sz w:val="24"/>
+          <w:szCs w:val="24"/>
+        </w:rPr>
+      </w:pPr>
+      <w:r>
+        <w:rPr>
+          <w:rFonts w:ascii="Times New Roman" w:hAnsi="Times New Roman" w:cs="Times New Roman"/>
+          <w:noProof/>
+          <w:sz w:val="24"/>
+          <w:szCs w:val="24"/>
+        </w:rPr>
+        <w:drawing>
+          <wp:inline distT="0" distB="0" distL="0" distR="0" wp14:anchorId="283A049B" wp14:editId="788923F2">
+            <wp:extent cx="4681728" cy="2578608"/>
+            <wp:effectExtent l="0" t="0" r="5080" b="0"/>
+            <wp:docPr id="8" name="Picture 8"/>
+            <wp:cNvGraphicFramePr>
+              <a:graphicFrameLocks xmlns:a="http://schemas.openxmlformats.org/drawingml/2006/main" noChangeAspect="1"/>
+            </wp:cNvGraphicFramePr>
+            <a:graphic xmlns:a="http://schemas.openxmlformats.org/drawingml/2006/main">
+              <a:graphicData uri="http://schemas.openxmlformats.org/drawingml/2006/picture">
+                <pic:pic xmlns:pic="http://schemas.openxmlformats.org/drawingml/2006/picture">
+                  <pic:nvPicPr>
+                    <pic:cNvPr id="8" name="iPhoneX-Horizontal.PNG"/>
+                    <pic:cNvPicPr/>
+                  </pic:nvPicPr>
+                  <pic:blipFill>
+                    <a:blip r:embed="rId15">
+                      <a:extLst>
+                        <a:ext uri="{28A0092B-C50C-407E-A947-70E740481C1C}">
+                          <a14:useLocalDpi xmlns:a14="http://schemas.microsoft.com/office/drawing/2010/main" val="0"/>
+                        </a:ext>
+                      </a:extLst>
+                    </a:blip>
+                    <a:stretch>
+                      <a:fillRect/>
+                    </a:stretch>
+                  </pic:blipFill>
+                  <pic:spPr>
+                    <a:xfrm>
+                      <a:off x="0" y="0"/>
+                      <a:ext cx="4681728" cy="2578608"/>
+                    </a:xfrm>
+                    <a:prstGeom prst="rect">
+                      <a:avLst/>
+                    </a:prstGeom>
+                  </pic:spPr>
+                </pic:pic>
+              </a:graphicData>
+            </a:graphic>
+          </wp:inline>
+        </w:drawing>
+      </w:r>
+    </w:p>
+    <w:p>
+      <w:pPr>
+        <w:spacing w:after="0" w:line="480" w:lineRule="auto"/>
         <w:contextualSpacing/>
         <w:jc w:val="center"/>
         <w:rPr>
           <w:rFonts w:ascii="Times New Roman" w:hAnsi="Times New Roman" w:cs="Times New Roman"/>
-          <w:color w:val="auto"/>
-          <w:sz w:val="24"/>
-          <w:szCs w:val="24"/>
-        </w:rPr>
-      </w:pPr>
-      <w:r>
-        <w:rPr>
-          <w:rFonts w:ascii="Times New Roman" w:hAnsi="Times New Roman" w:cs="Times New Roman"/>
-          <w:color w:val="auto"/>
+          <w:sz w:val="24"/>
+          <w:szCs w:val="24"/>
+        </w:rPr>
+      </w:pPr>
+      <w:bookmarkStart w:id="0" w:name="_GoBack"/>
+      <w:bookmarkEnd w:id="0"/>
+      <w:r>
+        <w:rPr>
+          <w:rFonts w:ascii="Times New Roman" w:hAnsi="Times New Roman" w:cs="Times New Roman"/>
           <w:sz w:val="24"/>
           <w:szCs w:val="24"/>
         </w:rPr>
@@ -1056,15 +1073,27 @@
         <w:ind w:left="720" w:hanging="720"/>
         <w:contextualSpacing/>
         <w:rPr>
-          <w:color w:val="0000FF"/>
-          <w:u w:val="single"/>
-        </w:rPr>
-      </w:pPr>
-      <w:r>
-        <w:t xml:space="preserve">Wireframing and Frist Home Page (n.d.). Retrieved from </w:t>
-      </w:r>
-      <w:r>
-        <w:t>https://learning.rasmussen.edu/courses/1/FAL19T1-ONP-CIS3801C-01/content/_5003003_1/res/index.html</w:t>
+          <w:rFonts w:ascii="Times New Roman" w:hAnsi="Times New Roman" w:cs="Times New Roman"/>
+          <w:sz w:val="24"/>
+          <w:szCs w:val="24"/>
+        </w:rPr>
+      </w:pPr>
+      <w:bookmarkStart w:id="1" w:name="_Hlk21296337"/>
+      <w:r>
+        <w:rPr>
+          <w:rFonts w:ascii="Times New Roman" w:eastAsia="Times New Roman" w:hAnsi="Times New Roman" w:cs="Times New Roman"/>
+          <w:sz w:val="24"/>
+          <w:szCs w:val="24"/>
+        </w:rPr>
+        <w:t xml:space="preserve">Rasmussen College. (n.d.). Module 03: Designing Pages and Linking to a Database. In </w:t>
+      </w:r>
+      <w:r>
+        <w:rPr>
+          <w:rFonts w:ascii="Times New Roman" w:hAnsi="Times New Roman" w:cs="Times New Roman"/>
+          <w:sz w:val="24"/>
+          <w:szCs w:val="24"/>
+        </w:rPr>
+        <w:t>CIS3801C: Fundamentals of Mobile Web Application Development: Fall 2019 [Lesson]. Retrieved from https://learning.rasmussen.edu/webapps/blackboard/content/listContent.jsp?course_id=_56612_1&amp;content_id=_5002958_1&amp;mode=reset</w:t>
       </w:r>
     </w:p>
     <w:p>
@@ -1072,102 +1101,30 @@
         <w:spacing w:after="0" w:line="480" w:lineRule="auto"/>
         <w:ind w:left="720" w:hanging="720"/>
         <w:contextualSpacing/>
-        <w:rPr>
-          <w:rFonts w:ascii="Times New Roman" w:hAnsi="Times New Roman" w:cs="Times New Roman"/>
-          <w:sz w:val="24"/>
-          <w:szCs w:val="24"/>
-        </w:rPr>
       </w:pPr>
       <w:r>
         <w:rPr>
           <w:rFonts w:ascii="Times New Roman" w:eastAsia="Times New Roman" w:hAnsi="Times New Roman" w:cs="Times New Roman"/>
-          <w:sz w:val="24"/>
-          <w:szCs w:val="24"/>
-        </w:rPr>
-        <w:t>Rasmussen College. (n.d.). Module 0</w:t>
-      </w:r>
-      <w:r>
-        <w:rPr>
-          <w:rFonts w:ascii="Times New Roman" w:eastAsia="Times New Roman" w:hAnsi="Times New Roman" w:cs="Times New Roman"/>
-          <w:sz w:val="24"/>
-          <w:szCs w:val="24"/>
-        </w:rPr>
-        <w:t>2</w:t>
-      </w:r>
-      <w:r>
-        <w:rPr>
-          <w:rFonts w:ascii="Times New Roman" w:eastAsia="Times New Roman" w:hAnsi="Times New Roman" w:cs="Times New Roman"/>
-          <w:sz w:val="24"/>
-          <w:szCs w:val="24"/>
-        </w:rPr>
-        <w:t xml:space="preserve">: </w:t>
-      </w:r>
-      <w:r>
-        <w:rPr>
-          <w:rFonts w:ascii="Times New Roman" w:eastAsia="Times New Roman" w:hAnsi="Times New Roman" w:cs="Times New Roman"/>
-          <w:sz w:val="24"/>
-          <w:szCs w:val="24"/>
-        </w:rPr>
-        <w:t>Interactive Learning Topics</w:t>
-      </w:r>
-      <w:r>
-        <w:rPr>
-          <w:rFonts w:ascii="Times New Roman" w:eastAsia="Times New Roman" w:hAnsi="Times New Roman" w:cs="Times New Roman"/>
-          <w:sz w:val="24"/>
-          <w:szCs w:val="24"/>
-        </w:rPr>
-        <w:t xml:space="preserve">. In </w:t>
-      </w:r>
-      <w:r>
-        <w:rPr>
-          <w:rFonts w:ascii="Times New Roman" w:hAnsi="Times New Roman" w:cs="Times New Roman"/>
-          <w:sz w:val="24"/>
-          <w:szCs w:val="24"/>
-        </w:rPr>
-        <w:t xml:space="preserve">CIS3801C: Fundamentals of Mobile Web Application Development: Fall 2019 [Lesson]. Retrieved from </w:t>
-      </w:r>
-      <w:r>
-        <w:rPr>
-          <w:rFonts w:ascii="Times New Roman" w:hAnsi="Times New Roman" w:cs="Times New Roman"/>
-          <w:sz w:val="24"/>
-          <w:szCs w:val="24"/>
-        </w:rPr>
-        <w:t>https://learning.rasmussen.edu/webapps/blackboard/content/listContent.jsp?course_id=_56612_1&amp;content_id=_5002974_1</w:t>
-      </w:r>
-    </w:p>
-    <w:p>
-      <w:pPr>
-        <w:spacing w:after="0" w:line="480" w:lineRule="auto"/>
-        <w:ind w:left="720" w:hanging="720"/>
-        <w:contextualSpacing/>
-        <w:rPr>
-          <w:rFonts w:ascii="Times New Roman" w:hAnsi="Times New Roman" w:cs="Times New Roman"/>
-          <w:sz w:val="24"/>
-          <w:szCs w:val="24"/>
-        </w:rPr>
-      </w:pPr>
-      <w:r>
-        <w:rPr>
-          <w:rFonts w:ascii="Times New Roman" w:eastAsia="Times New Roman" w:hAnsi="Times New Roman" w:cs="Times New Roman"/>
-          <w:sz w:val="24"/>
-          <w:szCs w:val="24"/>
-        </w:rPr>
-        <w:t xml:space="preserve">West, A. W. (2016). Practical Web Design for Absolute Beginners (Chapters 4-6). Retrieved from </w:t>
-      </w:r>
-      <w:r>
-        <w:rPr>
-          <w:rFonts w:ascii="Times New Roman" w:hAnsi="Times New Roman" w:cs="Times New Roman"/>
-          <w:sz w:val="24"/>
-          <w:szCs w:val="24"/>
-        </w:rPr>
-        <w:t>https://learning.oreilly.com/library/view/practical-web-design/9781484219935/A418477_1_En_4_Chapter.html</w:t>
-      </w:r>
-    </w:p>
-    <w:p/>
+          <w:color w:val="000000"/>
+          <w:sz w:val="24"/>
+          <w:szCs w:val="24"/>
+        </w:rPr>
+        <w:t xml:space="preserve">West, A. W. (2016). Practical Web Design for Absolute Beginners (Chapters 7, 10, 13). Retrieved from </w:t>
+      </w:r>
+      <w:r>
+        <w:rPr>
+          <w:rFonts w:ascii="Times New Roman" w:hAnsi="Times New Roman" w:cs="Times New Roman"/>
+          <w:sz w:val="24"/>
+          <w:szCs w:val="24"/>
+        </w:rPr>
+        <w:t>https://learning.oreilly.com/library/view/practical-web-design/9781484219935/A418477_1_En_7_Chapter.html</w:t>
+      </w:r>
+      <w:bookmarkEnd w:id="1"/>
+    </w:p>
     <w:sectPr>
-      <w:headerReference w:type="default" r:id="rId13"/>
-      <w:headerReference w:type="first" r:id="rId14"/>
-      <w:pgSz w:w="15840" w:h="12240" w:orient="landscape"/>
+      <w:headerReference w:type="default" r:id="rId16"/>
+      <w:headerReference w:type="first" r:id="rId17"/>
+      <w:pgSz w:w="12240" w:h="15840"/>
       <w:pgMar w:top="1440" w:right="1440" w:bottom="1440" w:left="1440" w:header="720" w:footer="720" w:gutter="0"/>
       <w:cols w:space="720"/>
       <w:titlePg/>
@@ -1271,7 +1228,7 @@
             <w:sz w:val="24"/>
             <w:szCs w:val="24"/>
           </w:rPr>
-          <w:t>2</w:t>
+          <w:t>4</w:t>
         </w:r>
         <w:r>
           <w:rPr>
@@ -1296,6 +1253,14 @@
             <w:szCs w:val="24"/>
           </w:rPr>
           <w:t>PROJECT</w:t>
+        </w:r>
+        <w:r>
+          <w:rPr>
+            <w:rFonts w:ascii="Times New Roman" w:hAnsi="Times New Roman" w:cs="Times New Roman"/>
+            <w:sz w:val="24"/>
+            <w:szCs w:val="24"/>
+          </w:rPr>
+          <w:t>: ADDING NAVIGATION</w:t>
         </w:r>
       </w:p>
       <w:p>
@@ -1374,6 +1339,138 @@
 
 <file path=word/header2.xml><?xml version="1.0" encoding="utf-8"?>
 <w:hdr xmlns:wpc="http://schemas.microsoft.com/office/word/2010/wordprocessingCanvas" xmlns:cx="http://schemas.microsoft.com/office/drawing/2014/chartex" xmlns:cx1="http://schemas.microsoft.com/office/drawing/2015/9/8/chartex" xmlns:cx2="http://schemas.microsoft.com/office/drawing/2015/10/21/chartex" xmlns:cx3="http://schemas.microsoft.com/office/drawing/2016/5/9/chartex" xmlns:cx4="http://schemas.microsoft.com/office/drawing/2016/5/10/chartex" xmlns:cx5="http://schemas.microsoft.com/office/drawing/2016/5/11/chartex" xmlns:cx6="http://schemas.microsoft.com/office/drawing/2016/5/12/chartex" xmlns:cx7="http://schemas.microsoft.com/office/drawing/2016/5/13/chartex" xmlns:cx8="http://schemas.microsoft.com/office/drawing/2016/5/14/chartex" xmlns:mc="http://schemas.openxmlformats.org/markup-compatibility/2006" xmlns:aink="http://schemas.microsoft.com/office/drawing/2016/ink" xmlns:am3d="http://schemas.microsoft.com/office/drawing/2017/model3d" xmlns:o="urn:schemas-microsoft-com:office:office" xmlns:r="http://schemas.openxmlformats.org/officeDocument/2006/relationships" xmlns:m="http://schemas.openxmlformats.org/officeDocument/2006/math" xmlns:v="urn:schemas-microsoft-com:vml" xmlns:wp14="http://schemas.microsoft.com/office/word/2010/wordprocessingDrawing" xmlns:wp="http://schemas.openxmlformats.org/drawingml/2006/wordprocessingDrawing" xmlns:w10="urn:schemas-microsoft-com:office:word" xmlns:w="http://schemas.openxmlformats.org/wordprocessingml/2006/main" xmlns:w14="http://schemas.microsoft.com/office/word/2010/wordml" xmlns:w15="http://schemas.microsoft.com/office/word/2012/wordml" xmlns:w16cid="http://schemas.microsoft.com/office/word/2016/wordml/cid" xmlns:w16se="http://schemas.microsoft.com/office/word/2015/wordml/symex" xmlns:wpg="http://schemas.microsoft.com/office/word/2010/wordprocessingGroup" xmlns:wpi="http://schemas.microsoft.com/office/word/2010/wordprocessingInk" xmlns:wne="http://schemas.microsoft.com/office/word/2006/wordml" xmlns:wps="http://schemas.microsoft.com/office/word/2010/wordprocessingShape" mc:Ignorable="w14 w15 w16se w16cid wp14">
+  <w:sdt>
+    <w:sdtPr>
+      <w:rPr>
+        <w:rFonts w:ascii="Times New Roman" w:hAnsi="Times New Roman" w:cs="Times New Roman"/>
+        <w:sz w:val="24"/>
+        <w:szCs w:val="24"/>
+      </w:rPr>
+      <w:id w:val="-404068889"/>
+      <w:docPartObj>
+        <w:docPartGallery w:val="Page Numbers (Top of Page)"/>
+        <w:docPartUnique/>
+      </w:docPartObj>
+    </w:sdtPr>
+    <w:sdtEndPr>
+      <w:rPr>
+        <w:noProof/>
+      </w:rPr>
+    </w:sdtEndPr>
+    <w:sdtContent>
+      <w:p>
+        <w:pPr>
+          <w:pStyle w:val="Header"/>
+          <w:rPr>
+            <w:rFonts w:ascii="Times New Roman" w:hAnsi="Times New Roman" w:cs="Times New Roman"/>
+            <w:sz w:val="24"/>
+            <w:szCs w:val="24"/>
+          </w:rPr>
+        </w:pPr>
+        <w:r>
+          <w:rPr>
+            <w:rFonts w:ascii="Times New Roman" w:hAnsi="Times New Roman" w:cs="Times New Roman"/>
+            <w:sz w:val="24"/>
+            <w:szCs w:val="24"/>
+          </w:rPr>
+          <w:t xml:space="preserve">Running head: </w:t>
+        </w:r>
+        <w:r>
+          <w:rPr>
+            <w:rFonts w:ascii="Times New Roman" w:hAnsi="Times New Roman" w:cs="Times New Roman"/>
+            <w:sz w:val="24"/>
+            <w:szCs w:val="24"/>
+          </w:rPr>
+          <w:t>MOD</w:t>
+        </w:r>
+        <w:r>
+          <w:rPr>
+            <w:rFonts w:ascii="Times New Roman" w:hAnsi="Times New Roman" w:cs="Times New Roman"/>
+            <w:sz w:val="24"/>
+            <w:szCs w:val="24"/>
+          </w:rPr>
+          <w:t>4</w:t>
+        </w:r>
+        <w:r>
+          <w:rPr>
+            <w:rFonts w:ascii="Times New Roman" w:hAnsi="Times New Roman" w:cs="Times New Roman"/>
+            <w:sz w:val="24"/>
+            <w:szCs w:val="24"/>
+          </w:rPr>
+          <w:t>: PROJECT: ADDING NAVIGATION</w:t>
+        </w:r>
+      </w:p>
+      <w:p>
+        <w:pPr>
+          <w:pStyle w:val="Header"/>
+          <w:jc w:val="right"/>
+          <w:rPr>
+            <w:rFonts w:ascii="Times New Roman" w:hAnsi="Times New Roman" w:cs="Times New Roman"/>
+            <w:noProof/>
+            <w:sz w:val="24"/>
+            <w:szCs w:val="24"/>
+          </w:rPr>
+        </w:pPr>
+        <w:r>
+          <w:rPr>
+            <w:rFonts w:ascii="Times New Roman" w:hAnsi="Times New Roman" w:cs="Times New Roman"/>
+            <w:sz w:val="24"/>
+            <w:szCs w:val="24"/>
+          </w:rPr>
+          <w:tab/>
+        </w:r>
+        <w:r>
+          <w:rPr>
+            <w:rFonts w:ascii="Times New Roman" w:hAnsi="Times New Roman" w:cs="Times New Roman"/>
+            <w:sz w:val="24"/>
+            <w:szCs w:val="24"/>
+          </w:rPr>
+          <w:tab/>
+        </w:r>
+        <w:r>
+          <w:rPr>
+            <w:rFonts w:ascii="Times New Roman" w:hAnsi="Times New Roman" w:cs="Times New Roman"/>
+            <w:sz w:val="24"/>
+            <w:szCs w:val="24"/>
+          </w:rPr>
+          <w:fldChar w:fldCharType="begin"/>
+        </w:r>
+        <w:r>
+          <w:rPr>
+            <w:rFonts w:ascii="Times New Roman" w:hAnsi="Times New Roman" w:cs="Times New Roman"/>
+            <w:sz w:val="24"/>
+            <w:szCs w:val="24"/>
+          </w:rPr>
+          <w:instrText xml:space="preserve"> PAGE   \* MERGEFORMAT </w:instrText>
+        </w:r>
+        <w:r>
+          <w:rPr>
+            <w:rFonts w:ascii="Times New Roman" w:hAnsi="Times New Roman" w:cs="Times New Roman"/>
+            <w:sz w:val="24"/>
+            <w:szCs w:val="24"/>
+          </w:rPr>
+          <w:fldChar w:fldCharType="separate"/>
+        </w:r>
+        <w:r>
+          <w:rPr>
+            <w:rFonts w:ascii="Times New Roman" w:hAnsi="Times New Roman" w:cs="Times New Roman"/>
+            <w:sz w:val="24"/>
+            <w:szCs w:val="24"/>
+          </w:rPr>
+          <w:t>2</w:t>
+        </w:r>
+        <w:r>
+          <w:rPr>
+            <w:rFonts w:ascii="Times New Roman" w:hAnsi="Times New Roman" w:cs="Times New Roman"/>
+            <w:noProof/>
+            <w:sz w:val="24"/>
+            <w:szCs w:val="24"/>
+          </w:rPr>
+          <w:fldChar w:fldCharType="end"/>
+        </w:r>
+      </w:p>
+    </w:sdtContent>
+  </w:sdt>
   <w:p>
     <w:pPr>
       <w:pStyle w:val="Header"/>
@@ -1383,133 +1480,6 @@
         <w:szCs w:val="24"/>
       </w:rPr>
     </w:pPr>
-    <w:r>
-      <w:rPr>
-        <w:rFonts w:ascii="Times New Roman" w:hAnsi="Times New Roman" w:cs="Times New Roman"/>
-        <w:sz w:val="24"/>
-        <w:szCs w:val="24"/>
-      </w:rPr>
-      <w:t xml:space="preserve">Running head: </w:t>
-    </w:r>
-    <w:sdt>
-      <w:sdtPr>
-        <w:rPr>
-          <w:rFonts w:ascii="Times New Roman" w:hAnsi="Times New Roman" w:cs="Times New Roman"/>
-          <w:sz w:val="24"/>
-          <w:szCs w:val="24"/>
-        </w:rPr>
-        <w:id w:val="162748347"/>
-        <w:docPartObj>
-          <w:docPartGallery w:val="Page Numbers (Top of Page)"/>
-          <w:docPartUnique/>
-        </w:docPartObj>
-      </w:sdtPr>
-      <w:sdtEndPr>
-        <w:rPr>
-          <w:noProof/>
-        </w:rPr>
-      </w:sdtEndPr>
-      <w:sdtContent>
-        <w:r>
-          <w:rPr>
-            <w:rFonts w:ascii="Times New Roman" w:hAnsi="Times New Roman" w:cs="Times New Roman"/>
-            <w:sz w:val="24"/>
-            <w:szCs w:val="24"/>
-          </w:rPr>
-          <w:t>MOD</w:t>
-        </w:r>
-        <w:r>
-          <w:rPr>
-            <w:rFonts w:ascii="Times New Roman" w:hAnsi="Times New Roman" w:cs="Times New Roman"/>
-            <w:sz w:val="24"/>
-            <w:szCs w:val="24"/>
-          </w:rPr>
-          <w:t>2</w:t>
-        </w:r>
-        <w:r>
-          <w:rPr>
-            <w:rFonts w:ascii="Times New Roman" w:hAnsi="Times New Roman" w:cs="Times New Roman"/>
-            <w:sz w:val="24"/>
-            <w:szCs w:val="24"/>
-          </w:rPr>
-          <w:t xml:space="preserve">: </w:t>
-        </w:r>
-        <w:r>
-          <w:rPr>
-            <w:rFonts w:ascii="Times New Roman" w:hAnsi="Times New Roman" w:cs="Times New Roman"/>
-            <w:sz w:val="24"/>
-            <w:szCs w:val="24"/>
-          </w:rPr>
-          <w:t>PROJECT</w:t>
-        </w:r>
-        <w:r>
-          <w:rPr>
-            <w:rFonts w:ascii="Times New Roman" w:hAnsi="Times New Roman" w:cs="Times New Roman"/>
-            <w:sz w:val="24"/>
-            <w:szCs w:val="24"/>
-          </w:rPr>
-          <w:tab/>
-        </w:r>
-        <w:r>
-          <w:rPr>
-            <w:rFonts w:ascii="Times New Roman" w:hAnsi="Times New Roman" w:cs="Times New Roman"/>
-            <w:sz w:val="24"/>
-            <w:szCs w:val="24"/>
-          </w:rPr>
-          <w:t xml:space="preserve">                                                                                                                       </w:t>
-        </w:r>
-        <w:r>
-          <w:rPr>
-            <w:rFonts w:ascii="Times New Roman" w:hAnsi="Times New Roman" w:cs="Times New Roman"/>
-            <w:sz w:val="24"/>
-            <w:szCs w:val="24"/>
-          </w:rPr>
-          <w:tab/>
-        </w:r>
-        <w:r>
-          <w:rPr>
-            <w:rFonts w:ascii="Times New Roman" w:hAnsi="Times New Roman" w:cs="Times New Roman"/>
-            <w:sz w:val="24"/>
-            <w:szCs w:val="24"/>
-          </w:rPr>
-          <w:fldChar w:fldCharType="begin"/>
-        </w:r>
-        <w:r>
-          <w:rPr>
-            <w:rFonts w:ascii="Times New Roman" w:hAnsi="Times New Roman" w:cs="Times New Roman"/>
-            <w:sz w:val="24"/>
-            <w:szCs w:val="24"/>
-          </w:rPr>
-          <w:instrText xml:space="preserve"> PAGE   \* MERGEFORMAT </w:instrText>
-        </w:r>
-        <w:r>
-          <w:rPr>
-            <w:rFonts w:ascii="Times New Roman" w:hAnsi="Times New Roman" w:cs="Times New Roman"/>
-            <w:sz w:val="24"/>
-            <w:szCs w:val="24"/>
-          </w:rPr>
-          <w:fldChar w:fldCharType="separate"/>
-        </w:r>
-        <w:r>
-          <w:rPr>
-            <w:rFonts w:ascii="Times New Roman" w:hAnsi="Times New Roman" w:cs="Times New Roman"/>
-            <w:noProof/>
-            <w:sz w:val="24"/>
-            <w:szCs w:val="24"/>
-          </w:rPr>
-          <w:t>1</w:t>
-        </w:r>
-        <w:r>
-          <w:rPr>
-            <w:rFonts w:ascii="Times New Roman" w:hAnsi="Times New Roman" w:cs="Times New Roman"/>
-            <w:noProof/>
-            <w:sz w:val="24"/>
-            <w:szCs w:val="24"/>
-          </w:rPr>
-          <w:fldChar w:fldCharType="end"/>
-        </w:r>
-      </w:sdtContent>
-    </w:sdt>
   </w:p>
 </w:hdr>
 </file>
@@ -2511,7 +2481,6 @@
     <w:name w:val="Normal (Web)"/>
     <w:basedOn w:val="Normal"/>
     <w:uiPriority w:val="99"/>
-    <w:semiHidden/>
     <w:unhideWhenUsed/>
     <w:rsid w:val="00A87F2D"/>
     <w:pPr>
@@ -2842,7 +2811,7 @@
 </file>
 
 <file path=customXml/itemProps1.xml><?xml version="1.0" encoding="utf-8"?>
-<ds:datastoreItem xmlns:ds="http://schemas.openxmlformats.org/officeDocument/2006/customXml" ds:itemID="{720B1281-BCC5-46CE-990E-2339C779F4E4}">
+<ds:datastoreItem xmlns:ds="http://schemas.openxmlformats.org/officeDocument/2006/customXml" ds:itemID="{6360519A-74BA-49DB-A2E1-69D56A037A89}">
   <ds:schemaRefs>
     <ds:schemaRef ds:uri="http://schemas.openxmlformats.org/officeDocument/2006/bibliography"/>
   </ds:schemaRefs>

</xml_diff>